<commit_message>
process merge from YJ
</commit_message>
<xml_diff>
--- a/넷겜플01반 4팀 텀 프로젝트 계획서.docx
+++ b/넷겜플01반 4팀 텀 프로젝트 계획서.docx
@@ -1,6 +1,6 @@
 
 <file path=word/document.xml><?xml version="1.0" encoding="utf-8"?>
-<w:document xmlns:wpc="http://schemas.microsoft.com/office/word/2010/wordprocessingCanvas" xmlns:cx="http://schemas.microsoft.com/office/drawing/2014/chartex" xmlns:cx1="http://schemas.microsoft.com/office/drawing/2015/9/8/chartex" xmlns:cx2="http://schemas.microsoft.com/office/drawing/2015/10/21/chartex" xmlns:cx3="http://schemas.microsoft.com/office/drawing/2016/5/9/chartex" xmlns:cx4="http://schemas.microsoft.com/office/drawing/2016/5/10/chartex" xmlns:cx5="http://schemas.microsoft.com/office/drawing/2016/5/11/chartex" xmlns:cx6="http://schemas.microsoft.com/office/drawing/2016/5/12/chartex" xmlns:cx7="http://schemas.microsoft.com/office/drawing/2016/5/13/chartex" xmlns:cx8="http://schemas.microsoft.com/office/drawing/2016/5/14/chartex" xmlns:mc="http://schemas.openxmlformats.org/markup-compatibility/2006" xmlns:aink="http://schemas.microsoft.com/office/drawing/2016/ink" xmlns:am3d="http://schemas.microsoft.com/office/drawing/2017/model3d" xmlns:o="urn:schemas-microsoft-com:office:office" xmlns:r="http://schemas.openxmlformats.org/officeDocument/2006/relationships" xmlns:m="http://schemas.openxmlformats.org/officeDocument/2006/math" xmlns:v="urn:schemas-microsoft-com:vml" xmlns:wp14="http://schemas.microsoft.com/office/word/2010/wordprocessingDrawing" xmlns:wp="http://schemas.openxmlformats.org/drawingml/2006/wordprocessingDrawing" xmlns:w10="urn:schemas-microsoft-com:office:word" xmlns:w="http://schemas.openxmlformats.org/wordprocessingml/2006/main" xmlns:w14="http://schemas.microsoft.com/office/word/2010/wordml" xmlns:w15="http://schemas.microsoft.com/office/word/2012/wordml" xmlns:w16cex="http://schemas.microsoft.com/office/word/2018/wordml/cex" xmlns:w16cid="http://schemas.microsoft.com/office/word/2016/wordml/cid" xmlns:w16="http://schemas.microsoft.com/office/word/2018/wordml" xmlns:w16sdtdh="http://schemas.microsoft.com/office/word/2020/wordml/sdtdatahash" xmlns:w16se="http://schemas.microsoft.com/office/word/2015/wordml/symex" xmlns:wpg="http://schemas.microsoft.com/office/word/2010/wordprocessingGroup" xmlns:wpi="http://schemas.microsoft.com/office/word/2010/wordprocessingInk" xmlns:wne="http://schemas.microsoft.com/office/word/2006/wordml" xmlns:wps="http://schemas.microsoft.com/office/word/2010/wordprocessingShape" mc:Ignorable="w14 w15 w16se w16cid w16 w16cex w16sdtdh wp14">
+<w:document xmlns:wpc="http://schemas.microsoft.com/office/word/2010/wordprocessingCanvas" xmlns:cx="http://schemas.microsoft.com/office/drawing/2014/chartex" xmlns:mc="http://schemas.openxmlformats.org/markup-compatibility/2006" xmlns:o="urn:schemas-microsoft-com:office:office" xmlns:r="http://schemas.openxmlformats.org/officeDocument/2006/relationships" xmlns:m="http://schemas.openxmlformats.org/officeDocument/2006/math" xmlns:v="urn:schemas-microsoft-com:vml" xmlns:wp14="http://schemas.microsoft.com/office/word/2010/wordprocessingDrawing" xmlns:wp="http://schemas.openxmlformats.org/drawingml/2006/wordprocessingDrawing" xmlns:w10="urn:schemas-microsoft-com:office:word" xmlns:w="http://schemas.openxmlformats.org/wordprocessingml/2006/main" xmlns:w14="http://schemas.microsoft.com/office/word/2010/wordml" xmlns:w15="http://schemas.microsoft.com/office/word/2012/wordml" xmlns:w16se="http://schemas.microsoft.com/office/word/2015/wordml/symex" xmlns:wpg="http://schemas.microsoft.com/office/word/2010/wordprocessingGroup" xmlns:wpi="http://schemas.microsoft.com/office/word/2010/wordprocessingInk" xmlns:wne="http://schemas.microsoft.com/office/word/2006/wordml" xmlns:wps="http://schemas.microsoft.com/office/word/2010/wordprocessingShape" mc:Ignorable="w14 w15 w16se wp14">
   <w:body>
     <w:p>
       <w:pPr>
@@ -2214,7 +2214,7 @@
               </wp:anchor>
             </w:drawing>
           </mc:Choice>
-          <mc:Fallback>
+          <mc:Fallback xmlns:w16sdtdh="http://schemas.microsoft.com/office/word/2020/wordml/sdtdatahash" xmlns:w16="http://schemas.microsoft.com/office/word/2018/wordml" xmlns:w16cid="http://schemas.microsoft.com/office/word/2016/wordml/cid" xmlns:w16cex="http://schemas.microsoft.com/office/word/2018/wordml/cex" xmlns:am3d="http://schemas.microsoft.com/office/drawing/2017/model3d" xmlns:aink="http://schemas.microsoft.com/office/drawing/2016/ink" xmlns:cx8="http://schemas.microsoft.com/office/drawing/2016/5/14/chartex" xmlns:cx7="http://schemas.microsoft.com/office/drawing/2016/5/13/chartex" xmlns:cx6="http://schemas.microsoft.com/office/drawing/2016/5/12/chartex" xmlns:cx5="http://schemas.microsoft.com/office/drawing/2016/5/11/chartex" xmlns:cx4="http://schemas.microsoft.com/office/drawing/2016/5/10/chartex" xmlns:cx3="http://schemas.microsoft.com/office/drawing/2016/5/9/chartex" xmlns:cx2="http://schemas.microsoft.com/office/drawing/2015/10/21/chartex" xmlns:cx1="http://schemas.microsoft.com/office/drawing/2015/9/8/chartex">
             <w:pict>
               <v:shape w14:anchorId="5BB134A9" id="곱셈 기호 13" o:spid="_x0000_s1026" style="position:absolute;left:0;text-align:left;margin-left:276pt;margin-top:94.2pt;width:344.25pt;height:156.75pt;z-index:251659264;visibility:visible;mso-wrap-style:square;mso-width-percent:0;mso-height-percent:0;mso-wrap-distance-left:9pt;mso-wrap-distance-top:0;mso-wrap-distance-right:9pt;mso-wrap-distance-bottom:0;mso-position-horizontal:absolute;mso-position-horizontal-relative:page;mso-position-vertical:absolute;mso-position-vertical-relative:text;mso-width-percent:0;mso-height-percent:0;mso-width-relative:margin;mso-height-relative:margin;v-text-anchor:middle" coordsize="4371975,1990725" o:gfxdata="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" path="m953024,691184l1147054,265061,2185988,738126,3224921,265061r194030,426123l2750922,995363r668029,304178l3224921,1725664,2185988,1252599,1147054,1725664,953024,1299541,1621053,995363,953024,691184xe" fillcolor="#ed7d31 [3205]" strokecolor="#823b0b [1605]" strokeweight="1pt">
                 <v:stroke joinstyle="miter"/>
@@ -4886,7 +4886,7 @@
               <w:ind w:leftChars="0" w:left="0"/>
               <w:jc w:val="left"/>
               <w:rPr>
-                <w:rFonts w:ascii="맑은 고딕" w:eastAsia="맑은 고딕" w:hAnsi="맑은 고딕" w:hint="eastAsia"/>
+                <w:rFonts w:ascii="맑은 고딕" w:eastAsia="맑은 고딕" w:hAnsi="맑은 고딕"/>
                 <w:b/>
                 <w:bCs/>
                 <w:color w:val="000000" w:themeColor="text1"/>
@@ -5007,7 +5007,7 @@
               <w:ind w:leftChars="0" w:left="0"/>
               <w:jc w:val="left"/>
               <w:rPr>
-                <w:rFonts w:ascii="맑은 고딕" w:eastAsia="맑은 고딕" w:hAnsi="맑은 고딕" w:hint="eastAsia"/>
+                <w:rFonts w:ascii="맑은 고딕" w:eastAsia="맑은 고딕" w:hAnsi="맑은 고딕"/>
                 <w:color w:val="000000" w:themeColor="text1"/>
               </w:rPr>
             </w:pPr>
@@ -9970,6 +9970,7 @@
                 <w:rFonts w:hint="eastAsia"/>
                 <w:szCs w:val="20"/>
               </w:rPr>
+              <w:lastRenderedPageBreak/>
               <w:t>1</w:t>
             </w:r>
             <w:r>
@@ -10823,6 +10824,7 @@
                 <w:rFonts w:hint="eastAsia"/>
                 <w:szCs w:val="20"/>
               </w:rPr>
+              <w:lastRenderedPageBreak/>
               <w:t>1</w:t>
             </w:r>
             <w:r>
@@ -12145,6 +12147,7 @@
                 <w:rFonts w:hint="eastAsia"/>
                 <w:szCs w:val="20"/>
               </w:rPr>
+              <w:lastRenderedPageBreak/>
               <w:t>1</w:t>
             </w:r>
             <w:r>
@@ -13021,21 +13024,19 @@
               <w:jc w:val="center"/>
               <w:cnfStyle w:val="000000000000" w:firstRow="0" w:lastRow="0" w:firstColumn="0" w:lastColumn="0" w:oddVBand="0" w:evenVBand="0" w:oddHBand="0" w:evenHBand="0" w:firstRowFirstColumn="0" w:firstRowLastColumn="0" w:lastRowFirstColumn="0" w:lastRowLastColumn="0"/>
               <w:rPr>
-                <w:strike/>
-                <w:szCs w:val="20"/>
-              </w:rPr>
-            </w:pPr>
-            <w:r>
-              <w:rPr>
-                <w:rFonts w:hint="eastAsia"/>
-                <w:strike/>
+                <w:szCs w:val="20"/>
+              </w:rPr>
+            </w:pPr>
+            <w:bookmarkStart w:id="0" w:name="_GoBack"/>
+            <w:r>
+              <w:rPr>
+                <w:rFonts w:hint="eastAsia"/>
                 <w:szCs w:val="20"/>
               </w:rPr>
               <w:t xml:space="preserve">서버로부터 받은 순위판정 값을 플레이어 이름과 함께 </w:t>
             </w:r>
             <w:r>
               <w:rPr>
-                <w:strike/>
                 <w:szCs w:val="20"/>
               </w:rPr>
               <w:t>UI</w:t>
@@ -13043,11 +13044,11 @@
             <w:r>
               <w:rPr>
                 <w:rFonts w:hint="eastAsia"/>
-                <w:strike/>
                 <w:szCs w:val="20"/>
               </w:rPr>
               <w:t>로 띄워줌</w:t>
             </w:r>
+            <w:bookmarkEnd w:id="0"/>
           </w:p>
         </w:tc>
         <w:tc>
@@ -14132,7 +14133,7 @@
 </file>
 
 <file path=word/endnotes.xml><?xml version="1.0" encoding="utf-8"?>
-<w:endnotes xmlns:wpc="http://schemas.microsoft.com/office/word/2010/wordprocessingCanvas" xmlns:cx="http://schemas.microsoft.com/office/drawing/2014/chartex" xmlns:cx1="http://schemas.microsoft.com/office/drawing/2015/9/8/chartex" xmlns:cx2="http://schemas.microsoft.com/office/drawing/2015/10/21/chartex" xmlns:cx3="http://schemas.microsoft.com/office/drawing/2016/5/9/chartex" xmlns:cx4="http://schemas.microsoft.com/office/drawing/2016/5/10/chartex" xmlns:cx5="http://schemas.microsoft.com/office/drawing/2016/5/11/chartex" xmlns:cx6="http://schemas.microsoft.com/office/drawing/2016/5/12/chartex" xmlns:cx7="http://schemas.microsoft.com/office/drawing/2016/5/13/chartex" xmlns:cx8="http://schemas.microsoft.com/office/drawing/2016/5/14/chartex" xmlns:mc="http://schemas.openxmlformats.org/markup-compatibility/2006" xmlns:aink="http://schemas.microsoft.com/office/drawing/2016/ink" xmlns:am3d="http://schemas.microsoft.com/office/drawing/2017/model3d" xmlns:o="urn:schemas-microsoft-com:office:office" xmlns:r="http://schemas.openxmlformats.org/officeDocument/2006/relationships" xmlns:m="http://schemas.openxmlformats.org/officeDocument/2006/math" xmlns:v="urn:schemas-microsoft-com:vml" xmlns:wp14="http://schemas.microsoft.com/office/word/2010/wordprocessingDrawing" xmlns:wp="http://schemas.openxmlformats.org/drawingml/2006/wordprocessingDrawing" xmlns:w10="urn:schemas-microsoft-com:office:word" xmlns:w="http://schemas.openxmlformats.org/wordprocessingml/2006/main" xmlns:w14="http://schemas.microsoft.com/office/word/2010/wordml" xmlns:w15="http://schemas.microsoft.com/office/word/2012/wordml" xmlns:w16cex="http://schemas.microsoft.com/office/word/2018/wordml/cex" xmlns:w16cid="http://schemas.microsoft.com/office/word/2016/wordml/cid" xmlns:w16="http://schemas.microsoft.com/office/word/2018/wordml" xmlns:w16sdtdh="http://schemas.microsoft.com/office/word/2020/wordml/sdtdatahash" xmlns:w16se="http://schemas.microsoft.com/office/word/2015/wordml/symex" xmlns:wpg="http://schemas.microsoft.com/office/word/2010/wordprocessingGroup" xmlns:wpi="http://schemas.microsoft.com/office/word/2010/wordprocessingInk" xmlns:wne="http://schemas.microsoft.com/office/word/2006/wordml" xmlns:wps="http://schemas.microsoft.com/office/word/2010/wordprocessingShape" mc:Ignorable="w14 w15 w16se w16cid w16 w16cex w16sdtdh wp14">
+<w:endnotes xmlns:wpc="http://schemas.microsoft.com/office/word/2010/wordprocessingCanvas" xmlns:cx="http://schemas.microsoft.com/office/drawing/2014/chartex" xmlns:mc="http://schemas.openxmlformats.org/markup-compatibility/2006" xmlns:o="urn:schemas-microsoft-com:office:office" xmlns:r="http://schemas.openxmlformats.org/officeDocument/2006/relationships" xmlns:m="http://schemas.openxmlformats.org/officeDocument/2006/math" xmlns:v="urn:schemas-microsoft-com:vml" xmlns:wp14="http://schemas.microsoft.com/office/word/2010/wordprocessingDrawing" xmlns:wp="http://schemas.openxmlformats.org/drawingml/2006/wordprocessingDrawing" xmlns:w10="urn:schemas-microsoft-com:office:word" xmlns:w="http://schemas.openxmlformats.org/wordprocessingml/2006/main" xmlns:w14="http://schemas.microsoft.com/office/word/2010/wordml" xmlns:w15="http://schemas.microsoft.com/office/word/2012/wordml" xmlns:w16se="http://schemas.microsoft.com/office/word/2015/wordml/symex" xmlns:wpg="http://schemas.microsoft.com/office/word/2010/wordprocessingGroup" xmlns:wpi="http://schemas.microsoft.com/office/word/2010/wordprocessingInk" xmlns:wne="http://schemas.microsoft.com/office/word/2006/wordml" xmlns:wps="http://schemas.microsoft.com/office/word/2010/wordprocessingShape" mc:Ignorable="w14 w15 w16se wp14">
   <w:endnote w:type="separator" w:id="-1">
     <w:p>
       <w:pPr>
@@ -14157,7 +14158,7 @@
 </file>
 
 <file path=word/footnotes.xml><?xml version="1.0" encoding="utf-8"?>
-<w:footnotes xmlns:wpc="http://schemas.microsoft.com/office/word/2010/wordprocessingCanvas" xmlns:cx="http://schemas.microsoft.com/office/drawing/2014/chartex" xmlns:cx1="http://schemas.microsoft.com/office/drawing/2015/9/8/chartex" xmlns:cx2="http://schemas.microsoft.com/office/drawing/2015/10/21/chartex" xmlns:cx3="http://schemas.microsoft.com/office/drawing/2016/5/9/chartex" xmlns:cx4="http://schemas.microsoft.com/office/drawing/2016/5/10/chartex" xmlns:cx5="http://schemas.microsoft.com/office/drawing/2016/5/11/chartex" xmlns:cx6="http://schemas.microsoft.com/office/drawing/2016/5/12/chartex" xmlns:cx7="http://schemas.microsoft.com/office/drawing/2016/5/13/chartex" xmlns:cx8="http://schemas.microsoft.com/office/drawing/2016/5/14/chartex" xmlns:mc="http://schemas.openxmlformats.org/markup-compatibility/2006" xmlns:aink="http://schemas.microsoft.com/office/drawing/2016/ink" xmlns:am3d="http://schemas.microsoft.com/office/drawing/2017/model3d" xmlns:o="urn:schemas-microsoft-com:office:office" xmlns:r="http://schemas.openxmlformats.org/officeDocument/2006/relationships" xmlns:m="http://schemas.openxmlformats.org/officeDocument/2006/math" xmlns:v="urn:schemas-microsoft-com:vml" xmlns:wp14="http://schemas.microsoft.com/office/word/2010/wordprocessingDrawing" xmlns:wp="http://schemas.openxmlformats.org/drawingml/2006/wordprocessingDrawing" xmlns:w10="urn:schemas-microsoft-com:office:word" xmlns:w="http://schemas.openxmlformats.org/wordprocessingml/2006/main" xmlns:w14="http://schemas.microsoft.com/office/word/2010/wordml" xmlns:w15="http://schemas.microsoft.com/office/word/2012/wordml" xmlns:w16cex="http://schemas.microsoft.com/office/word/2018/wordml/cex" xmlns:w16cid="http://schemas.microsoft.com/office/word/2016/wordml/cid" xmlns:w16="http://schemas.microsoft.com/office/word/2018/wordml" xmlns:w16sdtdh="http://schemas.microsoft.com/office/word/2020/wordml/sdtdatahash" xmlns:w16se="http://schemas.microsoft.com/office/word/2015/wordml/symex" xmlns:wpg="http://schemas.microsoft.com/office/word/2010/wordprocessingGroup" xmlns:wpi="http://schemas.microsoft.com/office/word/2010/wordprocessingInk" xmlns:wne="http://schemas.microsoft.com/office/word/2006/wordml" xmlns:wps="http://schemas.microsoft.com/office/word/2010/wordprocessingShape" mc:Ignorable="w14 w15 w16se w16cid w16 w16cex w16sdtdh wp14">
+<w:footnotes xmlns:wpc="http://schemas.microsoft.com/office/word/2010/wordprocessingCanvas" xmlns:cx="http://schemas.microsoft.com/office/drawing/2014/chartex" xmlns:mc="http://schemas.openxmlformats.org/markup-compatibility/2006" xmlns:o="urn:schemas-microsoft-com:office:office" xmlns:r="http://schemas.openxmlformats.org/officeDocument/2006/relationships" xmlns:m="http://schemas.openxmlformats.org/officeDocument/2006/math" xmlns:v="urn:schemas-microsoft-com:vml" xmlns:wp14="http://schemas.microsoft.com/office/word/2010/wordprocessingDrawing" xmlns:wp="http://schemas.openxmlformats.org/drawingml/2006/wordprocessingDrawing" xmlns:w10="urn:schemas-microsoft-com:office:word" xmlns:w="http://schemas.openxmlformats.org/wordprocessingml/2006/main" xmlns:w14="http://schemas.microsoft.com/office/word/2010/wordml" xmlns:w15="http://schemas.microsoft.com/office/word/2012/wordml" xmlns:w16se="http://schemas.microsoft.com/office/word/2015/wordml/symex" xmlns:wpg="http://schemas.microsoft.com/office/word/2010/wordprocessingGroup" xmlns:wpi="http://schemas.microsoft.com/office/word/2010/wordprocessingInk" xmlns:wne="http://schemas.microsoft.com/office/word/2006/wordml" xmlns:wps="http://schemas.microsoft.com/office/word/2010/wordprocessingShape" mc:Ignorable="w14 w15 w16se wp14">
   <w:footnote w:type="separator" w:id="-1">
     <w:p>
       <w:pPr>
@@ -14182,7 +14183,7 @@
 </file>
 
 <file path=word/header1.xml><?xml version="1.0" encoding="utf-8"?>
-<w:hdr xmlns:wpc="http://schemas.microsoft.com/office/word/2010/wordprocessingCanvas" xmlns:cx="http://schemas.microsoft.com/office/drawing/2014/chartex" xmlns:cx1="http://schemas.microsoft.com/office/drawing/2015/9/8/chartex" xmlns:cx2="http://schemas.microsoft.com/office/drawing/2015/10/21/chartex" xmlns:cx3="http://schemas.microsoft.com/office/drawing/2016/5/9/chartex" xmlns:cx4="http://schemas.microsoft.com/office/drawing/2016/5/10/chartex" xmlns:cx5="http://schemas.microsoft.com/office/drawing/2016/5/11/chartex" xmlns:cx6="http://schemas.microsoft.com/office/drawing/2016/5/12/chartex" xmlns:cx7="http://schemas.microsoft.com/office/drawing/2016/5/13/chartex" xmlns:cx8="http://schemas.microsoft.com/office/drawing/2016/5/14/chartex" xmlns:mc="http://schemas.openxmlformats.org/markup-compatibility/2006" xmlns:aink="http://schemas.microsoft.com/office/drawing/2016/ink" xmlns:am3d="http://schemas.microsoft.com/office/drawing/2017/model3d" xmlns:o="urn:schemas-microsoft-com:office:office" xmlns:r="http://schemas.openxmlformats.org/officeDocument/2006/relationships" xmlns:m="http://schemas.openxmlformats.org/officeDocument/2006/math" xmlns:v="urn:schemas-microsoft-com:vml" xmlns:wp14="http://schemas.microsoft.com/office/word/2010/wordprocessingDrawing" xmlns:wp="http://schemas.openxmlformats.org/drawingml/2006/wordprocessingDrawing" xmlns:w10="urn:schemas-microsoft-com:office:word" xmlns:w="http://schemas.openxmlformats.org/wordprocessingml/2006/main" xmlns:w14="http://schemas.microsoft.com/office/word/2010/wordml" xmlns:w15="http://schemas.microsoft.com/office/word/2012/wordml" xmlns:w16cex="http://schemas.microsoft.com/office/word/2018/wordml/cex" xmlns:w16cid="http://schemas.microsoft.com/office/word/2016/wordml/cid" xmlns:w16="http://schemas.microsoft.com/office/word/2018/wordml" xmlns:w16sdtdh="http://schemas.microsoft.com/office/word/2020/wordml/sdtdatahash" xmlns:w16se="http://schemas.microsoft.com/office/word/2015/wordml/symex" xmlns:wpg="http://schemas.microsoft.com/office/word/2010/wordprocessingGroup" xmlns:wpi="http://schemas.microsoft.com/office/word/2010/wordprocessingInk" xmlns:wne="http://schemas.microsoft.com/office/word/2006/wordml" xmlns:wps="http://schemas.microsoft.com/office/word/2010/wordprocessingShape" mc:Ignorable="w14 w15 w16se w16cid w16 w16cex w16sdtdh wp14">
+<w:hdr xmlns:wpc="http://schemas.microsoft.com/office/word/2010/wordprocessingCanvas" xmlns:cx="http://schemas.microsoft.com/office/drawing/2014/chartex" xmlns:mc="http://schemas.openxmlformats.org/markup-compatibility/2006" xmlns:o="urn:schemas-microsoft-com:office:office" xmlns:r="http://schemas.openxmlformats.org/officeDocument/2006/relationships" xmlns:m="http://schemas.openxmlformats.org/officeDocument/2006/math" xmlns:v="urn:schemas-microsoft-com:vml" xmlns:wp14="http://schemas.microsoft.com/office/word/2010/wordprocessingDrawing" xmlns:wp="http://schemas.openxmlformats.org/drawingml/2006/wordprocessingDrawing" xmlns:w10="urn:schemas-microsoft-com:office:word" xmlns:w="http://schemas.openxmlformats.org/wordprocessingml/2006/main" xmlns:w14="http://schemas.microsoft.com/office/word/2010/wordml" xmlns:w15="http://schemas.microsoft.com/office/word/2012/wordml" xmlns:w16se="http://schemas.microsoft.com/office/word/2015/wordml/symex" xmlns:wpg="http://schemas.microsoft.com/office/word/2010/wordprocessingGroup" xmlns:wpi="http://schemas.microsoft.com/office/word/2010/wordprocessingInk" xmlns:wne="http://schemas.microsoft.com/office/word/2006/wordml" xmlns:wps="http://schemas.microsoft.com/office/word/2010/wordprocessingShape" mc:Ignorable="w14 w15 w16se wp14">
   <w:sdt>
     <w:sdtPr>
       <w:id w:val="1702830460"/>
@@ -14212,7 +14213,7 @@
             <w:noProof/>
             <w:lang w:val="ko-KR"/>
           </w:rPr>
-          <w:t>15</w:t>
+          <w:t>17</w:t>
         </w:r>
         <w:r>
           <w:fldChar w:fldCharType="end"/>
@@ -14229,7 +14230,7 @@
 </file>
 
 <file path=word/numbering.xml><?xml version="1.0" encoding="utf-8"?>
-<w:numbering xmlns:wpc="http://schemas.microsoft.com/office/word/2010/wordprocessingCanvas" xmlns:cx="http://schemas.microsoft.com/office/drawing/2014/chartex" xmlns:cx1="http://schemas.microsoft.com/office/drawing/2015/9/8/chartex" xmlns:cx2="http://schemas.microsoft.com/office/drawing/2015/10/21/chartex" xmlns:cx3="http://schemas.microsoft.com/office/drawing/2016/5/9/chartex" xmlns:cx4="http://schemas.microsoft.com/office/drawing/2016/5/10/chartex" xmlns:cx5="http://schemas.microsoft.com/office/drawing/2016/5/11/chartex" xmlns:cx6="http://schemas.microsoft.com/office/drawing/2016/5/12/chartex" xmlns:cx7="http://schemas.microsoft.com/office/drawing/2016/5/13/chartex" xmlns:cx8="http://schemas.microsoft.com/office/drawing/2016/5/14/chartex" xmlns:mc="http://schemas.openxmlformats.org/markup-compatibility/2006" xmlns:aink="http://schemas.microsoft.com/office/drawing/2016/ink" xmlns:am3d="http://schemas.microsoft.com/office/drawing/2017/model3d" xmlns:o="urn:schemas-microsoft-com:office:office" xmlns:r="http://schemas.openxmlformats.org/officeDocument/2006/relationships" xmlns:m="http://schemas.openxmlformats.org/officeDocument/2006/math" xmlns:v="urn:schemas-microsoft-com:vml" xmlns:wp14="http://schemas.microsoft.com/office/word/2010/wordprocessingDrawing" xmlns:wp="http://schemas.openxmlformats.org/drawingml/2006/wordprocessingDrawing" xmlns:w10="urn:schemas-microsoft-com:office:word" xmlns:w="http://schemas.openxmlformats.org/wordprocessingml/2006/main" xmlns:w14="http://schemas.microsoft.com/office/word/2010/wordml" xmlns:w15="http://schemas.microsoft.com/office/word/2012/wordml" xmlns:w16cex="http://schemas.microsoft.com/office/word/2018/wordml/cex" xmlns:w16cid="http://schemas.microsoft.com/office/word/2016/wordml/cid" xmlns:w16="http://schemas.microsoft.com/office/word/2018/wordml" xmlns:w16sdtdh="http://schemas.microsoft.com/office/word/2020/wordml/sdtdatahash" xmlns:w16se="http://schemas.microsoft.com/office/word/2015/wordml/symex" xmlns:wpg="http://schemas.microsoft.com/office/word/2010/wordprocessingGroup" xmlns:wpi="http://schemas.microsoft.com/office/word/2010/wordprocessingInk" xmlns:wne="http://schemas.microsoft.com/office/word/2006/wordml" xmlns:wps="http://schemas.microsoft.com/office/word/2010/wordprocessingShape" mc:Ignorable="w14 w15 w16se w16cid w16 w16cex w16sdtdh wp14">
+<w:numbering xmlns:wpc="http://schemas.microsoft.com/office/word/2010/wordprocessingCanvas" xmlns:cx="http://schemas.microsoft.com/office/drawing/2014/chartex" xmlns:mc="http://schemas.openxmlformats.org/markup-compatibility/2006" xmlns:o="urn:schemas-microsoft-com:office:office" xmlns:r="http://schemas.openxmlformats.org/officeDocument/2006/relationships" xmlns:m="http://schemas.openxmlformats.org/officeDocument/2006/math" xmlns:v="urn:schemas-microsoft-com:vml" xmlns:wp14="http://schemas.microsoft.com/office/word/2010/wordprocessingDrawing" xmlns:wp="http://schemas.openxmlformats.org/drawingml/2006/wordprocessingDrawing" xmlns:w10="urn:schemas-microsoft-com:office:word" xmlns:w="http://schemas.openxmlformats.org/wordprocessingml/2006/main" xmlns:w14="http://schemas.microsoft.com/office/word/2010/wordml" xmlns:w15="http://schemas.microsoft.com/office/word/2012/wordml" xmlns:w16se="http://schemas.microsoft.com/office/word/2015/wordml/symex" xmlns:wpg="http://schemas.microsoft.com/office/word/2010/wordprocessingGroup" xmlns:wpi="http://schemas.microsoft.com/office/word/2010/wordprocessingInk" xmlns:wne="http://schemas.microsoft.com/office/word/2006/wordml" xmlns:wps="http://schemas.microsoft.com/office/word/2010/wordprocessingShape" mc:Ignorable="w14 w15 w16se wp14">
   <w:abstractNum w:abstractNumId="0" w15:restartNumberingAfterBreak="0">
     <w:nsid w:val="104C6C29"/>
     <w:multiLevelType w:val="hybridMultilevel"/>
@@ -15294,7 +15295,7 @@
 </file>
 
 <file path=word/styles.xml><?xml version="1.0" encoding="utf-8"?>
-<w:styles xmlns:mc="http://schemas.openxmlformats.org/markup-compatibility/2006" xmlns:r="http://schemas.openxmlformats.org/officeDocument/2006/relationships" xmlns:w="http://schemas.openxmlformats.org/wordprocessingml/2006/main" xmlns:w14="http://schemas.microsoft.com/office/word/2010/wordml" xmlns:w15="http://schemas.microsoft.com/office/word/2012/wordml" xmlns:w16cex="http://schemas.microsoft.com/office/word/2018/wordml/cex" xmlns:w16cid="http://schemas.microsoft.com/office/word/2016/wordml/cid" xmlns:w16="http://schemas.microsoft.com/office/word/2018/wordml" xmlns:w16sdtdh="http://schemas.microsoft.com/office/word/2020/wordml/sdtdatahash" xmlns:w16se="http://schemas.microsoft.com/office/word/2015/wordml/symex" mc:Ignorable="w14 w15 w16se w16cid w16 w16cex w16sdtdh">
+<w:styles xmlns:mc="http://schemas.openxmlformats.org/markup-compatibility/2006" xmlns:r="http://schemas.openxmlformats.org/officeDocument/2006/relationships" xmlns:w="http://schemas.openxmlformats.org/wordprocessingml/2006/main" xmlns:w14="http://schemas.microsoft.com/office/word/2010/wordml" xmlns:w15="http://schemas.microsoft.com/office/word/2012/wordml" xmlns:w16se="http://schemas.microsoft.com/office/word/2015/wordml/symex" mc:Ignorable="w14 w15 w16se">
   <w:docDefaults>
     <w:rPrDefault>
       <w:rPr>
@@ -15311,7 +15312,7 @@
       </w:pPr>
     </w:pPrDefault>
   </w:docDefaults>
-  <w:latentStyles w:defLockedState="0" w:defUIPriority="99" w:defSemiHidden="0" w:defUnhideWhenUsed="0" w:defQFormat="0" w:count="376">
+  <w:latentStyles w:defLockedState="0" w:defUIPriority="99" w:defSemiHidden="0" w:defUnhideWhenUsed="0" w:defQFormat="0" w:count="371">
     <w:lsdException w:name="Normal" w:uiPriority="0" w:qFormat="1"/>
     <w:lsdException w:name="heading 1" w:uiPriority="9" w:qFormat="1"/>
     <w:lsdException w:name="heading 2" w:semiHidden="1" w:uiPriority="9" w:unhideWhenUsed="1" w:qFormat="1"/>
@@ -15683,11 +15684,6 @@
     <w:lsdException w:name="List Table 5 Dark Accent 6" w:uiPriority="50"/>
     <w:lsdException w:name="List Table 6 Colorful Accent 6" w:uiPriority="51"/>
     <w:lsdException w:name="List Table 7 Colorful Accent 6" w:uiPriority="52"/>
-    <w:lsdException w:name="Mention" w:semiHidden="1" w:unhideWhenUsed="1"/>
-    <w:lsdException w:name="Smart Hyperlink" w:semiHidden="1" w:unhideWhenUsed="1"/>
-    <w:lsdException w:name="Hashtag" w:semiHidden="1" w:unhideWhenUsed="1"/>
-    <w:lsdException w:name="Unresolved Mention" w:semiHidden="1" w:unhideWhenUsed="1"/>
-    <w:lsdException w:name="Smart Link" w:semiHidden="1" w:unhideWhenUsed="1"/>
   </w:latentStyles>
   <w:style w:type="paragraph" w:default="1" w:styleId="a">
     <w:name w:val="Normal"/>

</xml_diff>